<commit_message>
Draft guidance on reassigning equipment.
</commit_message>
<xml_diff>
--- a/worddocs/intranet-landing-page.docx
+++ b/worddocs/intranet-landing-page.docx
@@ -67,7 +67,7 @@
         <w:t xml:space="preserve"> </w:t>
       </w:r>
       <w:r>
-        <w:t xml:space="preserve">4 January 2021</w:t>
+        <w:t xml:space="preserve">8 January 2021</w:t>
       </w:r>
       <w:r>
         <w:t xml:space="preserve">.</w:t>
@@ -99,7 +99,7 @@
         <w:t xml:space="preserve"> </w:t>
       </w:r>
       <w:r>
-        <w:t xml:space="preserve">4 February 2021</w:t>
+        <w:t xml:space="preserve">8 February 2021</w:t>
       </w:r>
       <w:r>
         <w:t xml:space="preserve">.</w:t>

</xml_diff>

<commit_message>
Link to cyber reporting form
</commit_message>
<xml_diff>
--- a/worddocs/intranet-landing-page.docx
+++ b/worddocs/intranet-landing-page.docx
@@ -67,7 +67,7 @@
         <w:t xml:space="preserve"> </w:t>
       </w:r>
       <w:r>
-        <w:t xml:space="preserve">11 January 2021</w:t>
+        <w:t xml:space="preserve">12 January 2021</w:t>
       </w:r>
       <w:r>
         <w:t xml:space="preserve">.</w:t>
@@ -99,7 +99,7 @@
         <w:t xml:space="preserve"> </w:t>
       </w:r>
       <w:r>
-        <w:t xml:space="preserve">11 February 2021</w:t>
+        <w:t xml:space="preserve">12 February 2021</w:t>
       </w:r>
       <w:r>
         <w:t xml:space="preserve">.</w:t>

</xml_diff>

<commit_message>
Provide quick links to popular topics.
</commit_message>
<xml_diff>
--- a/worddocs/intranet-landing-page.docx
+++ b/worddocs/intranet-landing-page.docx
@@ -67,7 +67,7 @@
         <w:t xml:space="preserve"> </w:t>
       </w:r>
       <w:r>
-        <w:t xml:space="preserve">18 January 2021</w:t>
+        <w:t xml:space="preserve">21 January 2021</w:t>
       </w:r>
       <w:r>
         <w:t xml:space="preserve">.</w:t>
@@ -99,7 +99,7 @@
         <w:t xml:space="preserve"> </w:t>
       </w:r>
       <w:r>
-        <w:t xml:space="preserve">18 February 2021</w:t>
+        <w:t xml:space="preserve">21 February 2021</w:t>
       </w:r>
       <w:r>
         <w:t xml:space="preserve">.</w:t>

</xml_diff>

<commit_message>
Import first draft material.
</commit_message>
<xml_diff>
--- a/worddocs/intranet-landing-page.docx
+++ b/worddocs/intranet-landing-page.docx
@@ -67,7 +67,7 @@
         <w:t xml:space="preserve"> </w:t>
       </w:r>
       <w:r>
-        <w:t xml:space="preserve">21 January 2021</w:t>
+        <w:t xml:space="preserve">26 January 2021</w:t>
       </w:r>
       <w:r>
         <w:t xml:space="preserve">.</w:t>
@@ -99,7 +99,7 @@
         <w:t xml:space="preserve"> </w:t>
       </w:r>
       <w:r>
-        <w:t xml:space="preserve">21 February 2021</w:t>
+        <w:t xml:space="preserve">26 February 2021</w:t>
       </w:r>
       <w:r>
         <w:t xml:space="preserve">.</w:t>

</xml_diff>

<commit_message>
Final updates following feedback.
</commit_message>
<xml_diff>
--- a/worddocs/intranet-landing-page.docx
+++ b/worddocs/intranet-landing-page.docx
@@ -67,7 +67,7 @@
         <w:t xml:space="preserve"> </w:t>
       </w:r>
       <w:r>
-        <w:t xml:space="preserve">27 January 2021</w:t>
+        <w:t xml:space="preserve">28 January 2021</w:t>
       </w:r>
       <w:r>
         <w:t xml:space="preserve">.</w:t>
@@ -99,7 +99,7 @@
         <w:t xml:space="preserve"> </w:t>
       </w:r>
       <w:r>
-        <w:t xml:space="preserve">27 February 2021</w:t>
+        <w:t xml:space="preserve">28 February 2021</w:t>
       </w:r>
       <w:r>
         <w:t xml:space="preserve">.</w:t>

</xml_diff>